<commit_message>
Correcciones Devolucion 2 se agregan clases de rediseño de promociones, nuevos tests y documentacion actualizada
</commit_message>
<xml_diff>
--- a/trabajoPracticoN1/_Documentacion/Informe.docx
+++ b/trabajoPracticoN1/_Documentacion/Informe.docx
@@ -126,6 +126,46 @@
       <w:pPr>
         <w:spacing w:after="0" w:line="240" w:lineRule="auto"/>
         <w:rPr>
+          <w:rFonts w:ascii="Calibri" w:eastAsia="Times New Roman" w:hAnsi="Calibri" w:cs="Calibri"/>
+          <w:b/>
+          <w:color w:val="222222"/>
+          <w:sz w:val="24"/>
+          <w:szCs w:val="20"/>
+          <w:shd w:val="clear" w:color="auto" w:fill="FFFFFF"/>
+          <w:lang w:eastAsia="es-AR"/>
+        </w:rPr>
+      </w:pPr>
+      <w:r>
+        <w:rPr>
+          <w:rFonts w:ascii="Calibri" w:eastAsia="Times New Roman" w:hAnsi="Calibri" w:cs="Calibri"/>
+          <w:b/>
+          <w:color w:val="222222"/>
+          <w:sz w:val="24"/>
+          <w:szCs w:val="20"/>
+          <w:shd w:val="clear" w:color="auto" w:fill="FFFFFF"/>
+          <w:lang w:eastAsia="es-AR"/>
+        </w:rPr>
+        <w:t>Parte I</w:t>
+      </w:r>
+    </w:p>
+    <w:p>
+      <w:pPr>
+        <w:spacing w:after="0" w:line="240" w:lineRule="auto"/>
+        <w:rPr>
+          <w:rFonts w:ascii="Calibri" w:eastAsia="Times New Roman" w:hAnsi="Calibri" w:cs="Calibri"/>
+          <w:b/>
+          <w:color w:val="222222"/>
+          <w:sz w:val="24"/>
+          <w:szCs w:val="20"/>
+          <w:shd w:val="clear" w:color="auto" w:fill="FFFFFF"/>
+          <w:lang w:eastAsia="es-AR"/>
+        </w:rPr>
+      </w:pPr>
+    </w:p>
+    <w:p>
+      <w:pPr>
+        <w:spacing w:after="0" w:line="240" w:lineRule="auto"/>
+        <w:rPr>
           <w:rFonts w:ascii="Times New Roman" w:eastAsia="Times New Roman" w:hAnsi="Times New Roman" w:cs="Times New Roman"/>
           <w:sz w:val="24"/>
           <w:szCs w:val="24"/>
@@ -582,6 +622,459 @@
     </w:p>
     <w:p>
       <w:pPr>
+        <w:spacing w:after="0" w:line="240" w:lineRule="auto"/>
+        <w:rPr>
+          <w:rFonts w:ascii="Calibri" w:eastAsia="Times New Roman" w:hAnsi="Calibri" w:cs="Calibri"/>
+          <w:b/>
+          <w:color w:val="222222"/>
+          <w:sz w:val="24"/>
+          <w:szCs w:val="20"/>
+          <w:shd w:val="clear" w:color="auto" w:fill="FFFFFF"/>
+          <w:lang w:eastAsia="es-AR"/>
+        </w:rPr>
+      </w:pPr>
+    </w:p>
+    <w:p>
+      <w:pPr>
+        <w:spacing w:after="0" w:line="240" w:lineRule="auto"/>
+        <w:rPr>
+          <w:rFonts w:ascii="Calibri" w:eastAsia="Times New Roman" w:hAnsi="Calibri" w:cs="Calibri"/>
+          <w:b/>
+          <w:color w:val="222222"/>
+          <w:sz w:val="24"/>
+          <w:szCs w:val="20"/>
+          <w:shd w:val="clear" w:color="auto" w:fill="FFFFFF"/>
+          <w:lang w:eastAsia="es-AR"/>
+        </w:rPr>
+      </w:pPr>
+      <w:r>
+        <w:rPr>
+          <w:rFonts w:ascii="Calibri" w:eastAsia="Times New Roman" w:hAnsi="Calibri" w:cs="Calibri"/>
+          <w:b/>
+          <w:color w:val="222222"/>
+          <w:sz w:val="24"/>
+          <w:szCs w:val="20"/>
+          <w:shd w:val="clear" w:color="auto" w:fill="FFFFFF"/>
+          <w:lang w:eastAsia="es-AR"/>
+        </w:rPr>
+        <w:t>Parte II</w:t>
+      </w:r>
+    </w:p>
+    <w:p>
+      <w:pPr>
+        <w:spacing w:after="0" w:line="240" w:lineRule="auto"/>
+        <w:rPr>
+          <w:rFonts w:ascii="Times New Roman" w:eastAsia="Times New Roman" w:hAnsi="Times New Roman" w:cs="Times New Roman"/>
+          <w:sz w:val="24"/>
+          <w:szCs w:val="24"/>
+          <w:lang w:eastAsia="es-AR"/>
+        </w:rPr>
+      </w:pPr>
+      <w:r>
+        <w:rPr>
+          <w:rFonts w:ascii="Calibri" w:eastAsia="Times New Roman" w:hAnsi="Calibri" w:cs="Calibri"/>
+          <w:color w:val="222222"/>
+          <w:sz w:val="20"/>
+          <w:szCs w:val="20"/>
+          <w:shd w:val="clear" w:color="auto" w:fill="FFFFFF"/>
+          <w:lang w:eastAsia="es-AR"/>
+        </w:rPr>
+        <w:t>La secretaria de turismo de la Tierra Media ha decidido incluir algunas promociones más y necesita que el sistema las soporte</w:t>
+      </w:r>
+      <w:proofErr w:type="gramStart"/>
+      <w:r>
+        <w:rPr>
+          <w:rFonts w:ascii="Calibri" w:eastAsia="Times New Roman" w:hAnsi="Calibri" w:cs="Calibri"/>
+          <w:color w:val="222222"/>
+          <w:sz w:val="20"/>
+          <w:szCs w:val="20"/>
+          <w:shd w:val="clear" w:color="auto" w:fill="FFFFFF"/>
+          <w:lang w:eastAsia="es-AR"/>
+        </w:rPr>
+        <w:t>..</w:t>
+      </w:r>
+      <w:proofErr w:type="gramEnd"/>
+    </w:p>
+    <w:p>
+      <w:pPr>
+        <w:spacing w:after="0" w:line="240" w:lineRule="auto"/>
+        <w:rPr>
+          <w:rFonts w:ascii="Times New Roman" w:eastAsia="Times New Roman" w:hAnsi="Times New Roman" w:cs="Times New Roman"/>
+          <w:sz w:val="24"/>
+          <w:szCs w:val="24"/>
+          <w:lang w:eastAsia="es-AR"/>
+        </w:rPr>
+      </w:pPr>
+    </w:p>
+    <w:p>
+      <w:pPr>
+        <w:numPr>
+          <w:ilvl w:val="0"/>
+          <w:numId w:val="4"/>
+        </w:numPr>
+        <w:shd w:val="clear" w:color="auto" w:fill="FFFFFF"/>
+        <w:spacing w:after="0" w:line="240" w:lineRule="auto"/>
+        <w:textAlignment w:val="baseline"/>
+        <w:rPr>
+          <w:rFonts w:ascii="Calibri" w:eastAsia="Times New Roman" w:hAnsi="Calibri" w:cs="Calibri"/>
+          <w:color w:val="000000"/>
+          <w:sz w:val="20"/>
+          <w:szCs w:val="20"/>
+          <w:lang w:eastAsia="es-AR"/>
+        </w:rPr>
+      </w:pPr>
+      <w:r>
+        <w:rPr>
+          <w:rFonts w:ascii="Calibri" w:eastAsia="Times New Roman" w:hAnsi="Calibri" w:cs="Calibri"/>
+          <w:color w:val="222222"/>
+          <w:sz w:val="20"/>
+          <w:szCs w:val="20"/>
+          <w:shd w:val="clear" w:color="auto" w:fill="FFFFFF"/>
+          <w:lang w:eastAsia="es-AR"/>
+        </w:rPr>
+        <w:t>Promoción extranjero: si el domicilio del usuario se encuentra a más de 200 km de la atracción más cercana de la tierra media a su domicilio, entonces obtiene una bonificación del 50% en todas las atracciones. Esta promoción no es acumulable con ninguna otra.</w:t>
+      </w:r>
+      <w:r>
+        <w:rPr>
+          <w:rFonts w:ascii="Calibri" w:eastAsia="Times New Roman" w:hAnsi="Calibri" w:cs="Calibri"/>
+          <w:color w:val="222222"/>
+          <w:sz w:val="20"/>
+          <w:szCs w:val="20"/>
+          <w:shd w:val="clear" w:color="auto" w:fill="FFFFFF"/>
+          <w:lang w:eastAsia="es-AR"/>
+        </w:rPr>
+        <w:br/>
+      </w:r>
+      <w:r>
+        <w:rPr>
+          <w:rFonts w:ascii="Calibri" w:eastAsia="Times New Roman" w:hAnsi="Calibri" w:cs="Calibri"/>
+          <w:color w:val="222222"/>
+          <w:sz w:val="20"/>
+          <w:szCs w:val="20"/>
+          <w:shd w:val="clear" w:color="auto" w:fill="FFFFFF"/>
+          <w:lang w:eastAsia="es-AR"/>
+        </w:rPr>
+        <w:br/>
+      </w:r>
+    </w:p>
+    <w:p>
+      <w:pPr>
+        <w:numPr>
+          <w:ilvl w:val="0"/>
+          <w:numId w:val="4"/>
+        </w:numPr>
+        <w:shd w:val="clear" w:color="auto" w:fill="FFFFFF"/>
+        <w:spacing w:after="0" w:line="240" w:lineRule="auto"/>
+        <w:textAlignment w:val="baseline"/>
+        <w:rPr>
+          <w:rFonts w:ascii="Calibri" w:eastAsia="Times New Roman" w:hAnsi="Calibri" w:cs="Calibri"/>
+          <w:color w:val="000000"/>
+          <w:sz w:val="20"/>
+          <w:szCs w:val="20"/>
+          <w:lang w:eastAsia="es-AR"/>
+        </w:rPr>
+      </w:pPr>
+      <w:r>
+        <w:rPr>
+          <w:rFonts w:ascii="Calibri" w:eastAsia="Times New Roman" w:hAnsi="Calibri" w:cs="Calibri"/>
+          <w:color w:val="222222"/>
+          <w:sz w:val="20"/>
+          <w:szCs w:val="20"/>
+          <w:shd w:val="clear" w:color="auto" w:fill="FFFFFF"/>
+          <w:lang w:eastAsia="es-AR"/>
+        </w:rPr>
+        <w:t>Promoción paquete familiar: si se adquieren  4 entradas para una misma atracción se hace un descuento del 10%. Adquiriendo más de 4 entradas se hace un descuento adicional del 30% en el costo de cada entrada adicional. O sea:</w:t>
+      </w:r>
+    </w:p>
+    <w:p>
+      <w:pPr>
+        <w:numPr>
+          <w:ilvl w:val="1"/>
+          <w:numId w:val="4"/>
+        </w:numPr>
+        <w:shd w:val="clear" w:color="auto" w:fill="FFFFFF"/>
+        <w:spacing w:after="0" w:line="240" w:lineRule="auto"/>
+        <w:textAlignment w:val="baseline"/>
+        <w:rPr>
+          <w:rFonts w:ascii="Calibri" w:eastAsia="Times New Roman" w:hAnsi="Calibri" w:cs="Calibri"/>
+          <w:color w:val="222222"/>
+          <w:sz w:val="20"/>
+          <w:szCs w:val="20"/>
+          <w:lang w:eastAsia="es-AR"/>
+        </w:rPr>
+      </w:pPr>
+      <w:r>
+        <w:rPr>
+          <w:rFonts w:ascii="Calibri" w:eastAsia="Times New Roman" w:hAnsi="Calibri" w:cs="Calibri"/>
+          <w:color w:val="222222"/>
+          <w:sz w:val="20"/>
+          <w:szCs w:val="20"/>
+          <w:shd w:val="clear" w:color="auto" w:fill="FFFFFF"/>
+          <w:lang w:eastAsia="es-AR"/>
+        </w:rPr>
+        <w:t>Costo de la atracción =  10</w:t>
+      </w:r>
+    </w:p>
+    <w:p>
+      <w:pPr>
+        <w:numPr>
+          <w:ilvl w:val="1"/>
+          <w:numId w:val="4"/>
+        </w:numPr>
+        <w:shd w:val="clear" w:color="auto" w:fill="FFFFFF"/>
+        <w:spacing w:after="0" w:line="240" w:lineRule="auto"/>
+        <w:textAlignment w:val="baseline"/>
+        <w:rPr>
+          <w:rFonts w:ascii="Calibri" w:eastAsia="Times New Roman" w:hAnsi="Calibri" w:cs="Calibri"/>
+          <w:color w:val="222222"/>
+          <w:sz w:val="20"/>
+          <w:szCs w:val="20"/>
+          <w:lang w:eastAsia="es-AR"/>
+        </w:rPr>
+      </w:pPr>
+      <w:r>
+        <w:rPr>
+          <w:rFonts w:ascii="Calibri" w:eastAsia="Times New Roman" w:hAnsi="Calibri" w:cs="Calibri"/>
+          <w:color w:val="222222"/>
+          <w:sz w:val="20"/>
+          <w:szCs w:val="20"/>
+          <w:shd w:val="clear" w:color="auto" w:fill="FFFFFF"/>
+          <w:lang w:eastAsia="es-AR"/>
+        </w:rPr>
+        <w:t>Costo de 2 entradas =  20</w:t>
+      </w:r>
+    </w:p>
+    <w:p>
+      <w:pPr>
+        <w:numPr>
+          <w:ilvl w:val="1"/>
+          <w:numId w:val="4"/>
+        </w:numPr>
+        <w:shd w:val="clear" w:color="auto" w:fill="FFFFFF"/>
+        <w:spacing w:after="0" w:line="240" w:lineRule="auto"/>
+        <w:textAlignment w:val="baseline"/>
+        <w:rPr>
+          <w:rFonts w:ascii="Calibri" w:eastAsia="Times New Roman" w:hAnsi="Calibri" w:cs="Calibri"/>
+          <w:color w:val="222222"/>
+          <w:sz w:val="20"/>
+          <w:szCs w:val="20"/>
+          <w:lang w:eastAsia="es-AR"/>
+        </w:rPr>
+      </w:pPr>
+      <w:r>
+        <w:rPr>
+          <w:rFonts w:ascii="Calibri" w:eastAsia="Times New Roman" w:hAnsi="Calibri" w:cs="Calibri"/>
+          <w:color w:val="222222"/>
+          <w:sz w:val="20"/>
+          <w:szCs w:val="20"/>
+          <w:shd w:val="clear" w:color="auto" w:fill="FFFFFF"/>
+          <w:lang w:eastAsia="es-AR"/>
+        </w:rPr>
+        <w:lastRenderedPageBreak/>
+        <w:t>Costo de 3 entradas =  30</w:t>
+      </w:r>
+    </w:p>
+    <w:p>
+      <w:pPr>
+        <w:numPr>
+          <w:ilvl w:val="1"/>
+          <w:numId w:val="4"/>
+        </w:numPr>
+        <w:shd w:val="clear" w:color="auto" w:fill="FFFFFF"/>
+        <w:spacing w:after="0" w:line="240" w:lineRule="auto"/>
+        <w:textAlignment w:val="baseline"/>
+        <w:rPr>
+          <w:rFonts w:ascii="Calibri" w:eastAsia="Times New Roman" w:hAnsi="Calibri" w:cs="Calibri"/>
+          <w:color w:val="222222"/>
+          <w:sz w:val="20"/>
+          <w:szCs w:val="20"/>
+          <w:lang w:eastAsia="es-AR"/>
+        </w:rPr>
+      </w:pPr>
+      <w:r>
+        <w:rPr>
+          <w:rFonts w:ascii="Calibri" w:eastAsia="Times New Roman" w:hAnsi="Calibri" w:cs="Calibri"/>
+          <w:color w:val="222222"/>
+          <w:sz w:val="20"/>
+          <w:szCs w:val="20"/>
+          <w:shd w:val="clear" w:color="auto" w:fill="FFFFFF"/>
+          <w:lang w:eastAsia="es-AR"/>
+        </w:rPr>
+        <w:t>Costo de 4 entradas = 40 - 4 = 36</w:t>
+      </w:r>
+    </w:p>
+    <w:p>
+      <w:pPr>
+        <w:numPr>
+          <w:ilvl w:val="1"/>
+          <w:numId w:val="4"/>
+        </w:numPr>
+        <w:shd w:val="clear" w:color="auto" w:fill="FFFFFF"/>
+        <w:spacing w:after="0" w:line="240" w:lineRule="auto"/>
+        <w:textAlignment w:val="baseline"/>
+        <w:rPr>
+          <w:rFonts w:ascii="Calibri" w:eastAsia="Times New Roman" w:hAnsi="Calibri" w:cs="Calibri"/>
+          <w:color w:val="222222"/>
+          <w:sz w:val="20"/>
+          <w:szCs w:val="20"/>
+          <w:lang w:eastAsia="es-AR"/>
+        </w:rPr>
+      </w:pPr>
+      <w:r>
+        <w:rPr>
+          <w:rFonts w:ascii="Calibri" w:eastAsia="Times New Roman" w:hAnsi="Calibri" w:cs="Calibri"/>
+          <w:color w:val="222222"/>
+          <w:sz w:val="20"/>
+          <w:szCs w:val="20"/>
+          <w:shd w:val="clear" w:color="auto" w:fill="FFFFFF"/>
+          <w:lang w:eastAsia="es-AR"/>
+        </w:rPr>
+        <w:t>Costo de 5 entradas = (40 - 4) + (10 - 3) = 43</w:t>
+      </w:r>
+    </w:p>
+    <w:p>
+      <w:pPr>
+        <w:numPr>
+          <w:ilvl w:val="1"/>
+          <w:numId w:val="4"/>
+        </w:numPr>
+        <w:shd w:val="clear" w:color="auto" w:fill="FFFFFF"/>
+        <w:spacing w:after="0" w:line="240" w:lineRule="auto"/>
+        <w:textAlignment w:val="baseline"/>
+        <w:rPr>
+          <w:rFonts w:ascii="Calibri" w:eastAsia="Times New Roman" w:hAnsi="Calibri" w:cs="Calibri"/>
+          <w:color w:val="222222"/>
+          <w:sz w:val="20"/>
+          <w:szCs w:val="20"/>
+          <w:lang w:eastAsia="es-AR"/>
+        </w:rPr>
+      </w:pPr>
+      <w:r>
+        <w:rPr>
+          <w:rFonts w:ascii="Calibri" w:eastAsia="Times New Roman" w:hAnsi="Calibri" w:cs="Calibri"/>
+          <w:color w:val="222222"/>
+          <w:sz w:val="20"/>
+          <w:szCs w:val="20"/>
+          <w:shd w:val="clear" w:color="auto" w:fill="FFFFFF"/>
+          <w:lang w:eastAsia="es-AR"/>
+        </w:rPr>
+        <w:t>Costo de 6 entradas = (40 - 4) + (10 - 3)  + (10 - 3) = 50</w:t>
+      </w:r>
+    </w:p>
+    <w:p>
+      <w:pPr>
+        <w:spacing w:after="240" w:line="240" w:lineRule="auto"/>
+        <w:rPr>
+          <w:rFonts w:ascii="Times New Roman" w:eastAsia="Times New Roman" w:hAnsi="Times New Roman" w:cs="Times New Roman"/>
+          <w:sz w:val="24"/>
+          <w:szCs w:val="24"/>
+          <w:lang w:eastAsia="es-AR"/>
+        </w:rPr>
+      </w:pPr>
+    </w:p>
+    <w:p>
+      <w:pPr>
+        <w:spacing w:after="0" w:line="240" w:lineRule="auto"/>
+        <w:rPr>
+          <w:rFonts w:ascii="Times New Roman" w:eastAsia="Times New Roman" w:hAnsi="Times New Roman" w:cs="Times New Roman"/>
+          <w:sz w:val="24"/>
+          <w:szCs w:val="24"/>
+          <w:lang w:eastAsia="es-AR"/>
+        </w:rPr>
+      </w:pPr>
+      <w:r>
+        <w:rPr>
+          <w:rFonts w:ascii="Calibri" w:eastAsia="Times New Roman" w:hAnsi="Calibri" w:cs="Calibri"/>
+          <w:color w:val="000000"/>
+          <w:sz w:val="20"/>
+          <w:szCs w:val="20"/>
+          <w:lang w:eastAsia="es-AR"/>
+        </w:rPr>
+        <w:t>Entregables:</w:t>
+      </w:r>
+    </w:p>
+    <w:p>
+      <w:pPr>
+        <w:numPr>
+          <w:ilvl w:val="0"/>
+          <w:numId w:val="5"/>
+        </w:numPr>
+        <w:spacing w:after="0" w:line="240" w:lineRule="auto"/>
+        <w:textAlignment w:val="baseline"/>
+        <w:rPr>
+          <w:rFonts w:ascii="Calibri" w:eastAsia="Times New Roman" w:hAnsi="Calibri" w:cs="Calibri"/>
+          <w:color w:val="000000"/>
+          <w:sz w:val="20"/>
+          <w:szCs w:val="20"/>
+          <w:lang w:eastAsia="es-AR"/>
+        </w:rPr>
+      </w:pPr>
+      <w:r>
+        <w:rPr>
+          <w:rFonts w:ascii="Calibri" w:eastAsia="Times New Roman" w:hAnsi="Calibri" w:cs="Calibri"/>
+          <w:color w:val="000000"/>
+          <w:sz w:val="20"/>
+          <w:szCs w:val="20"/>
+          <w:lang w:eastAsia="es-AR"/>
+        </w:rPr>
+        <w:t>Documento de análisis del impacto de los cambios el sistema (descripción de los cambios y sus razones)</w:t>
+      </w:r>
+    </w:p>
+    <w:p>
+      <w:pPr>
+        <w:numPr>
+          <w:ilvl w:val="0"/>
+          <w:numId w:val="5"/>
+        </w:numPr>
+        <w:spacing w:after="0" w:line="240" w:lineRule="auto"/>
+        <w:textAlignment w:val="baseline"/>
+        <w:rPr>
+          <w:rFonts w:ascii="Calibri" w:eastAsia="Times New Roman" w:hAnsi="Calibri" w:cs="Calibri"/>
+          <w:color w:val="000000"/>
+          <w:sz w:val="20"/>
+          <w:szCs w:val="20"/>
+          <w:lang w:eastAsia="es-AR"/>
+        </w:rPr>
+      </w:pPr>
+      <w:r>
+        <w:rPr>
+          <w:rFonts w:ascii="Calibri" w:eastAsia="Times New Roman" w:hAnsi="Calibri" w:cs="Calibri"/>
+          <w:color w:val="000000"/>
+          <w:sz w:val="20"/>
+          <w:szCs w:val="20"/>
+          <w:lang w:eastAsia="es-AR"/>
+        </w:rPr>
+        <w:t xml:space="preserve">Código y </w:t>
+      </w:r>
+      <w:proofErr w:type="spellStart"/>
+      <w:r>
+        <w:rPr>
+          <w:rFonts w:ascii="Calibri" w:eastAsia="Times New Roman" w:hAnsi="Calibri" w:cs="Calibri"/>
+          <w:color w:val="000000"/>
+          <w:sz w:val="20"/>
+          <w:szCs w:val="20"/>
+          <w:lang w:eastAsia="es-AR"/>
+        </w:rPr>
+        <w:t>tests</w:t>
+      </w:r>
+      <w:proofErr w:type="spellEnd"/>
+      <w:r>
+        <w:rPr>
+          <w:rFonts w:ascii="Calibri" w:eastAsia="Times New Roman" w:hAnsi="Calibri" w:cs="Calibri"/>
+          <w:color w:val="000000"/>
+          <w:sz w:val="20"/>
+          <w:szCs w:val="20"/>
+          <w:lang w:eastAsia="es-AR"/>
+        </w:rPr>
+        <w:t xml:space="preserve"> automatizados actualizados</w:t>
+      </w:r>
+    </w:p>
+    <w:p>
+      <w:pPr>
+        <w:numPr>
+          <w:ilvl w:val="0"/>
+          <w:numId w:val="5"/>
+        </w:numPr>
         <w:spacing w:before="100" w:beforeAutospacing="1" w:after="100" w:afterAutospacing="1" w:line="240" w:lineRule="auto"/>
         <w:textAlignment w:val="baseline"/>
         <w:rPr>
@@ -592,6 +1085,16 @@
           <w:lang w:eastAsia="es-AR"/>
         </w:rPr>
       </w:pPr>
+      <w:r>
+        <w:rPr>
+          <w:rFonts w:ascii="Calibri" w:eastAsia="Times New Roman" w:hAnsi="Calibri" w:cs="Calibri"/>
+          <w:color w:val="000000"/>
+          <w:sz w:val="20"/>
+          <w:szCs w:val="20"/>
+          <w:lang w:eastAsia="es-AR"/>
+        </w:rPr>
+        <w:t>Diagramas de clase y de secuencia actualizados</w:t>
+      </w:r>
     </w:p>
     <w:p>
       <w:pPr>
@@ -608,60 +1111,13 @@
           <w:sz w:val="28"/>
         </w:rPr>
       </w:pPr>
-    </w:p>
-    <w:p>
-      <w:pPr>
+      <w:bookmarkStart w:id="0" w:name="_GoBack"/>
+      <w:bookmarkEnd w:id="0"/>
+      <w:r>
         <w:rPr>
           <w:b/>
           <w:sz w:val="28"/>
         </w:rPr>
-      </w:pPr>
-    </w:p>
-    <w:p>
-      <w:pPr>
-        <w:rPr>
-          <w:b/>
-          <w:sz w:val="28"/>
-        </w:rPr>
-      </w:pPr>
-    </w:p>
-    <w:p>
-      <w:pPr>
-        <w:rPr>
-          <w:b/>
-          <w:sz w:val="28"/>
-        </w:rPr>
-      </w:pPr>
-    </w:p>
-    <w:p>
-      <w:pPr>
-        <w:rPr>
-          <w:b/>
-          <w:sz w:val="28"/>
-        </w:rPr>
-      </w:pPr>
-    </w:p>
-    <w:p>
-      <w:pPr>
-        <w:rPr>
-          <w:b/>
-          <w:sz w:val="28"/>
-        </w:rPr>
-      </w:pPr>
-    </w:p>
-    <w:p>
-      <w:pPr>
-        <w:rPr>
-          <w:b/>
-          <w:sz w:val="28"/>
-        </w:rPr>
-      </w:pPr>
-      <w:r>
-        <w:rPr>
-          <w:b/>
-          <w:sz w:val="28"/>
-        </w:rPr>
-        <w:lastRenderedPageBreak/>
         <w:t>Resolución:</w:t>
       </w:r>
     </w:p>
@@ -917,7 +1373,73 @@
           <w:szCs w:val="20"/>
           <w:lang w:eastAsia="es-AR"/>
         </w:rPr>
-        <w:t xml:space="preserve">Por otra parte se modelo una clase Paquete, para contemplar el manejo de promociones, es esta clase la encargada de calcular un costo total para un paquete, teniendo en cuenta el tipo de promoción que exista para cada atracción, cumplidas las condiciones planteadas en el problema, el paquete guardara el precio total restándole los respectivos descuentos. </w:t>
+        <w:t>Se</w:t>
+      </w:r>
+      <w:r>
+        <w:rPr>
+          <w:rFonts w:ascii="Calibri" w:eastAsia="Times New Roman" w:hAnsi="Calibri" w:cs="Calibri"/>
+          <w:color w:val="000000"/>
+          <w:sz w:val="20"/>
+          <w:szCs w:val="20"/>
+          <w:lang w:eastAsia="es-AR"/>
+        </w:rPr>
+        <w:t xml:space="preserve"> modelo una clase Paquete, </w:t>
+      </w:r>
+      <w:r>
+        <w:rPr>
+          <w:rFonts w:ascii="Calibri" w:eastAsia="Times New Roman" w:hAnsi="Calibri" w:cs="Calibri"/>
+          <w:color w:val="000000"/>
+          <w:sz w:val="20"/>
+          <w:szCs w:val="20"/>
+          <w:lang w:eastAsia="es-AR"/>
+        </w:rPr>
+        <w:t xml:space="preserve">que representa un paquete de atracciones a contratar por el usuario, esta clase guarda un costo total del paquete que se incrementa a medida que el Usuario “compra” una entrada para una determinada atracción. </w:t>
+      </w:r>
+    </w:p>
+    <w:p>
+      <w:pPr>
+        <w:spacing w:before="100" w:beforeAutospacing="1" w:after="100" w:afterAutospacing="1" w:line="240" w:lineRule="auto"/>
+        <w:textAlignment w:val="baseline"/>
+        <w:rPr>
+          <w:rFonts w:ascii="Calibri" w:eastAsia="Times New Roman" w:hAnsi="Calibri" w:cs="Calibri"/>
+          <w:color w:val="000000"/>
+          <w:sz w:val="20"/>
+          <w:szCs w:val="20"/>
+          <w:lang w:eastAsia="es-AR"/>
+        </w:rPr>
+      </w:pPr>
+      <w:r>
+        <w:rPr>
+          <w:rFonts w:ascii="Calibri" w:eastAsia="Times New Roman" w:hAnsi="Calibri" w:cs="Calibri"/>
+          <w:color w:val="000000"/>
+          <w:sz w:val="20"/>
+          <w:szCs w:val="20"/>
+          <w:lang w:eastAsia="es-AR"/>
+        </w:rPr>
+        <w:t>Por otra parte, la clase paquete dispone de un método para ajustar el costo total de acuerdo a las promociones</w:t>
+      </w:r>
+    </w:p>
+    <w:p>
+      <w:pPr>
+        <w:spacing w:before="100" w:beforeAutospacing="1" w:after="100" w:afterAutospacing="1" w:line="240" w:lineRule="auto"/>
+        <w:textAlignment w:val="baseline"/>
+        <w:rPr>
+          <w:rFonts w:ascii="Calibri" w:eastAsia="Times New Roman" w:hAnsi="Calibri" w:cs="Calibri"/>
+          <w:color w:val="000000"/>
+          <w:sz w:val="20"/>
+          <w:szCs w:val="20"/>
+          <w:lang w:eastAsia="es-AR"/>
+        </w:rPr>
+      </w:pPr>
+      <w:r>
+        <w:rPr>
+          <w:rFonts w:ascii="Calibri" w:eastAsia="Times New Roman" w:hAnsi="Calibri" w:cs="Calibri"/>
+          <w:color w:val="000000"/>
+          <w:sz w:val="20"/>
+          <w:szCs w:val="20"/>
+          <w:lang w:eastAsia="es-AR"/>
+        </w:rPr>
+        <w:t>Para contemplar el manejo de promociones, se crearon 5 clases utilizando herencia y polimorfismo que de acuerdo al tipo de promoción que se debe contemplar, calcula el descuento correspondiente en tiempo de ejecución</w:t>
       </w:r>
     </w:p>
     <w:p>
@@ -945,7 +1467,30 @@
           <w:szCs w:val="20"/>
           <w:lang w:eastAsia="es-AR"/>
         </w:rPr>
-        <w:t>Si no existe ninguna promoción el paquete recibirá un listado de Atracciones (Itinerario o Sugerencia) y sumara el costo de todas las atracciones</w:t>
+        <w:lastRenderedPageBreak/>
+        <w:t>Para poder calcular costos se debe previamente comprar entradas, esto representaría a un usuario eligiendo las entradas que quiere comprar y posteriormente podría existir un mecanismo de “</w:t>
+      </w:r>
+      <w:proofErr w:type="spellStart"/>
+      <w:r>
+        <w:rPr>
+          <w:rFonts w:ascii="Calibri" w:eastAsia="Times New Roman" w:hAnsi="Calibri" w:cs="Calibri"/>
+          <w:color w:val="000000"/>
+          <w:sz w:val="20"/>
+          <w:szCs w:val="20"/>
+          <w:lang w:eastAsia="es-AR"/>
+        </w:rPr>
+        <w:t>check-out</w:t>
+      </w:r>
+      <w:proofErr w:type="spellEnd"/>
+      <w:r>
+        <w:rPr>
+          <w:rFonts w:ascii="Calibri" w:eastAsia="Times New Roman" w:hAnsi="Calibri" w:cs="Calibri"/>
+          <w:color w:val="000000"/>
+          <w:sz w:val="20"/>
+          <w:szCs w:val="20"/>
+          <w:lang w:eastAsia="es-AR"/>
+        </w:rPr>
+        <w:t>” que ejecute los ajustes de acuerdo a promociones</w:t>
       </w:r>
     </w:p>
     <w:p>
@@ -976,32 +1521,6 @@
         <w:t>Si existen promociones, el Paquete revisara que Promoción está asignada a cada atracción y si cumple con todos los requisitos para el descuento. Finalmente realiza los descuentos sobre el precio total</w:t>
       </w:r>
     </w:p>
-    <w:p>
-      <w:pPr>
-        <w:spacing w:before="100" w:beforeAutospacing="1" w:after="100" w:afterAutospacing="1" w:line="240" w:lineRule="auto"/>
-        <w:textAlignment w:val="baseline"/>
-        <w:rPr>
-          <w:rFonts w:ascii="Calibri" w:eastAsia="Times New Roman" w:hAnsi="Calibri" w:cs="Calibri"/>
-          <w:color w:val="000000"/>
-          <w:sz w:val="20"/>
-          <w:szCs w:val="20"/>
-          <w:lang w:eastAsia="es-AR"/>
-        </w:rPr>
-      </w:pPr>
-      <w:r>
-        <w:rPr>
-          <w:rFonts w:ascii="Calibri" w:eastAsia="Times New Roman" w:hAnsi="Calibri" w:cs="Calibri"/>
-          <w:color w:val="000000"/>
-          <w:sz w:val="20"/>
-          <w:szCs w:val="20"/>
-          <w:lang w:eastAsia="es-AR"/>
-        </w:rPr>
-        <w:t>Además del modelo de clases se incluyeron dos diagramas, un diagrama del modelo de clases y un diagrama de secuencia que contempla 2 procesos, el de sugerir un itinerario por menor costo y el de calcular el costo del paquete.</w:t>
-      </w:r>
-      <w:bookmarkStart w:id="0" w:name="_GoBack"/>
-      <w:bookmarkEnd w:id="0"/>
-    </w:p>
-    <w:p/>
     <w:sectPr>
       <w:pgSz w:w="12240" w:h="15840"/>
       <w:pgMar w:top="1417" w:right="1701" w:bottom="1417" w:left="1701" w:header="708" w:footer="708" w:gutter="0"/>
@@ -1424,6 +1943,304 @@
       </w:rPr>
     </w:lvl>
   </w:abstractNum>
+  <w:abstractNum w:abstractNumId="3">
+    <w:nsid w:val="65A24D2E"/>
+    <w:multiLevelType w:val="multilevel"/>
+    <w:tmpl w:val="591266A2"/>
+    <w:lvl w:ilvl="0">
+      <w:start w:val="1"/>
+      <w:numFmt w:val="bullet"/>
+      <w:lvlText w:val=""/>
+      <w:lvlJc w:val="left"/>
+      <w:pPr>
+        <w:tabs>
+          <w:tab w:val="num" w:pos="720"/>
+        </w:tabs>
+        <w:ind w:left="720" w:hanging="360"/>
+      </w:pPr>
+      <w:rPr>
+        <w:rFonts w:ascii="Symbol" w:hAnsi="Symbol" w:hint="default"/>
+        <w:sz w:val="20"/>
+      </w:rPr>
+    </w:lvl>
+    <w:lvl w:ilvl="1" w:tentative="1">
+      <w:start w:val="1"/>
+      <w:numFmt w:val="bullet"/>
+      <w:lvlText w:val="o"/>
+      <w:lvlJc w:val="left"/>
+      <w:pPr>
+        <w:tabs>
+          <w:tab w:val="num" w:pos="1440"/>
+        </w:tabs>
+        <w:ind w:left="1440" w:hanging="360"/>
+      </w:pPr>
+      <w:rPr>
+        <w:rFonts w:ascii="Courier New" w:hAnsi="Courier New" w:hint="default"/>
+        <w:sz w:val="20"/>
+      </w:rPr>
+    </w:lvl>
+    <w:lvl w:ilvl="2" w:tentative="1">
+      <w:start w:val="1"/>
+      <w:numFmt w:val="bullet"/>
+      <w:lvlText w:val=""/>
+      <w:lvlJc w:val="left"/>
+      <w:pPr>
+        <w:tabs>
+          <w:tab w:val="num" w:pos="2160"/>
+        </w:tabs>
+        <w:ind w:left="2160" w:hanging="360"/>
+      </w:pPr>
+      <w:rPr>
+        <w:rFonts w:ascii="Wingdings" w:hAnsi="Wingdings" w:hint="default"/>
+        <w:sz w:val="20"/>
+      </w:rPr>
+    </w:lvl>
+    <w:lvl w:ilvl="3" w:tentative="1">
+      <w:start w:val="1"/>
+      <w:numFmt w:val="bullet"/>
+      <w:lvlText w:val=""/>
+      <w:lvlJc w:val="left"/>
+      <w:pPr>
+        <w:tabs>
+          <w:tab w:val="num" w:pos="2880"/>
+        </w:tabs>
+        <w:ind w:left="2880" w:hanging="360"/>
+      </w:pPr>
+      <w:rPr>
+        <w:rFonts w:ascii="Wingdings" w:hAnsi="Wingdings" w:hint="default"/>
+        <w:sz w:val="20"/>
+      </w:rPr>
+    </w:lvl>
+    <w:lvl w:ilvl="4" w:tentative="1">
+      <w:start w:val="1"/>
+      <w:numFmt w:val="bullet"/>
+      <w:lvlText w:val=""/>
+      <w:lvlJc w:val="left"/>
+      <w:pPr>
+        <w:tabs>
+          <w:tab w:val="num" w:pos="3600"/>
+        </w:tabs>
+        <w:ind w:left="3600" w:hanging="360"/>
+      </w:pPr>
+      <w:rPr>
+        <w:rFonts w:ascii="Wingdings" w:hAnsi="Wingdings" w:hint="default"/>
+        <w:sz w:val="20"/>
+      </w:rPr>
+    </w:lvl>
+    <w:lvl w:ilvl="5" w:tentative="1">
+      <w:start w:val="1"/>
+      <w:numFmt w:val="bullet"/>
+      <w:lvlText w:val=""/>
+      <w:lvlJc w:val="left"/>
+      <w:pPr>
+        <w:tabs>
+          <w:tab w:val="num" w:pos="4320"/>
+        </w:tabs>
+        <w:ind w:left="4320" w:hanging="360"/>
+      </w:pPr>
+      <w:rPr>
+        <w:rFonts w:ascii="Wingdings" w:hAnsi="Wingdings" w:hint="default"/>
+        <w:sz w:val="20"/>
+      </w:rPr>
+    </w:lvl>
+    <w:lvl w:ilvl="6" w:tentative="1">
+      <w:start w:val="1"/>
+      <w:numFmt w:val="bullet"/>
+      <w:lvlText w:val=""/>
+      <w:lvlJc w:val="left"/>
+      <w:pPr>
+        <w:tabs>
+          <w:tab w:val="num" w:pos="5040"/>
+        </w:tabs>
+        <w:ind w:left="5040" w:hanging="360"/>
+      </w:pPr>
+      <w:rPr>
+        <w:rFonts w:ascii="Wingdings" w:hAnsi="Wingdings" w:hint="default"/>
+        <w:sz w:val="20"/>
+      </w:rPr>
+    </w:lvl>
+    <w:lvl w:ilvl="7" w:tentative="1">
+      <w:start w:val="1"/>
+      <w:numFmt w:val="bullet"/>
+      <w:lvlText w:val=""/>
+      <w:lvlJc w:val="left"/>
+      <w:pPr>
+        <w:tabs>
+          <w:tab w:val="num" w:pos="5760"/>
+        </w:tabs>
+        <w:ind w:left="5760" w:hanging="360"/>
+      </w:pPr>
+      <w:rPr>
+        <w:rFonts w:ascii="Wingdings" w:hAnsi="Wingdings" w:hint="default"/>
+        <w:sz w:val="20"/>
+      </w:rPr>
+    </w:lvl>
+    <w:lvl w:ilvl="8" w:tentative="1">
+      <w:start w:val="1"/>
+      <w:numFmt w:val="bullet"/>
+      <w:lvlText w:val=""/>
+      <w:lvlJc w:val="left"/>
+      <w:pPr>
+        <w:tabs>
+          <w:tab w:val="num" w:pos="6480"/>
+        </w:tabs>
+        <w:ind w:left="6480" w:hanging="360"/>
+      </w:pPr>
+      <w:rPr>
+        <w:rFonts w:ascii="Wingdings" w:hAnsi="Wingdings" w:hint="default"/>
+        <w:sz w:val="20"/>
+      </w:rPr>
+    </w:lvl>
+  </w:abstractNum>
+  <w:abstractNum w:abstractNumId="4">
+    <w:nsid w:val="688F0DC2"/>
+    <w:multiLevelType w:val="multilevel"/>
+    <w:tmpl w:val="EABA9940"/>
+    <w:lvl w:ilvl="0">
+      <w:start w:val="1"/>
+      <w:numFmt w:val="bullet"/>
+      <w:lvlText w:val=""/>
+      <w:lvlJc w:val="left"/>
+      <w:pPr>
+        <w:tabs>
+          <w:tab w:val="num" w:pos="720"/>
+        </w:tabs>
+        <w:ind w:left="720" w:hanging="360"/>
+      </w:pPr>
+      <w:rPr>
+        <w:rFonts w:ascii="Symbol" w:hAnsi="Symbol" w:hint="default"/>
+        <w:sz w:val="20"/>
+      </w:rPr>
+    </w:lvl>
+    <w:lvl w:ilvl="1">
+      <w:start w:val="1"/>
+      <w:numFmt w:val="bullet"/>
+      <w:lvlText w:val="o"/>
+      <w:lvlJc w:val="left"/>
+      <w:pPr>
+        <w:tabs>
+          <w:tab w:val="num" w:pos="1440"/>
+        </w:tabs>
+        <w:ind w:left="1440" w:hanging="360"/>
+      </w:pPr>
+      <w:rPr>
+        <w:rFonts w:ascii="Courier New" w:hAnsi="Courier New" w:hint="default"/>
+        <w:sz w:val="20"/>
+      </w:rPr>
+    </w:lvl>
+    <w:lvl w:ilvl="2" w:tentative="1">
+      <w:start w:val="1"/>
+      <w:numFmt w:val="bullet"/>
+      <w:lvlText w:val=""/>
+      <w:lvlJc w:val="left"/>
+      <w:pPr>
+        <w:tabs>
+          <w:tab w:val="num" w:pos="2160"/>
+        </w:tabs>
+        <w:ind w:left="2160" w:hanging="360"/>
+      </w:pPr>
+      <w:rPr>
+        <w:rFonts w:ascii="Wingdings" w:hAnsi="Wingdings" w:hint="default"/>
+        <w:sz w:val="20"/>
+      </w:rPr>
+    </w:lvl>
+    <w:lvl w:ilvl="3" w:tentative="1">
+      <w:start w:val="1"/>
+      <w:numFmt w:val="bullet"/>
+      <w:lvlText w:val=""/>
+      <w:lvlJc w:val="left"/>
+      <w:pPr>
+        <w:tabs>
+          <w:tab w:val="num" w:pos="2880"/>
+        </w:tabs>
+        <w:ind w:left="2880" w:hanging="360"/>
+      </w:pPr>
+      <w:rPr>
+        <w:rFonts w:ascii="Wingdings" w:hAnsi="Wingdings" w:hint="default"/>
+        <w:sz w:val="20"/>
+      </w:rPr>
+    </w:lvl>
+    <w:lvl w:ilvl="4" w:tentative="1">
+      <w:start w:val="1"/>
+      <w:numFmt w:val="bullet"/>
+      <w:lvlText w:val=""/>
+      <w:lvlJc w:val="left"/>
+      <w:pPr>
+        <w:tabs>
+          <w:tab w:val="num" w:pos="3600"/>
+        </w:tabs>
+        <w:ind w:left="3600" w:hanging="360"/>
+      </w:pPr>
+      <w:rPr>
+        <w:rFonts w:ascii="Wingdings" w:hAnsi="Wingdings" w:hint="default"/>
+        <w:sz w:val="20"/>
+      </w:rPr>
+    </w:lvl>
+    <w:lvl w:ilvl="5" w:tentative="1">
+      <w:start w:val="1"/>
+      <w:numFmt w:val="bullet"/>
+      <w:lvlText w:val=""/>
+      <w:lvlJc w:val="left"/>
+      <w:pPr>
+        <w:tabs>
+          <w:tab w:val="num" w:pos="4320"/>
+        </w:tabs>
+        <w:ind w:left="4320" w:hanging="360"/>
+      </w:pPr>
+      <w:rPr>
+        <w:rFonts w:ascii="Wingdings" w:hAnsi="Wingdings" w:hint="default"/>
+        <w:sz w:val="20"/>
+      </w:rPr>
+    </w:lvl>
+    <w:lvl w:ilvl="6" w:tentative="1">
+      <w:start w:val="1"/>
+      <w:numFmt w:val="bullet"/>
+      <w:lvlText w:val=""/>
+      <w:lvlJc w:val="left"/>
+      <w:pPr>
+        <w:tabs>
+          <w:tab w:val="num" w:pos="5040"/>
+        </w:tabs>
+        <w:ind w:left="5040" w:hanging="360"/>
+      </w:pPr>
+      <w:rPr>
+        <w:rFonts w:ascii="Wingdings" w:hAnsi="Wingdings" w:hint="default"/>
+        <w:sz w:val="20"/>
+      </w:rPr>
+    </w:lvl>
+    <w:lvl w:ilvl="7" w:tentative="1">
+      <w:start w:val="1"/>
+      <w:numFmt w:val="bullet"/>
+      <w:lvlText w:val=""/>
+      <w:lvlJc w:val="left"/>
+      <w:pPr>
+        <w:tabs>
+          <w:tab w:val="num" w:pos="5760"/>
+        </w:tabs>
+        <w:ind w:left="5760" w:hanging="360"/>
+      </w:pPr>
+      <w:rPr>
+        <w:rFonts w:ascii="Wingdings" w:hAnsi="Wingdings" w:hint="default"/>
+        <w:sz w:val="20"/>
+      </w:rPr>
+    </w:lvl>
+    <w:lvl w:ilvl="8" w:tentative="1">
+      <w:start w:val="1"/>
+      <w:numFmt w:val="bullet"/>
+      <w:lvlText w:val=""/>
+      <w:lvlJc w:val="left"/>
+      <w:pPr>
+        <w:tabs>
+          <w:tab w:val="num" w:pos="6480"/>
+        </w:tabs>
+        <w:ind w:left="6480" w:hanging="360"/>
+      </w:pPr>
+      <w:rPr>
+        <w:rFonts w:ascii="Wingdings" w:hAnsi="Wingdings" w:hint="default"/>
+        <w:sz w:val="20"/>
+      </w:rPr>
+    </w:lvl>
+  </w:abstractNum>
   <w:num w:numId="1">
     <w:abstractNumId w:val="2"/>
   </w:num>
@@ -1432,6 +2249,12 @@
   </w:num>
   <w:num w:numId="3">
     <w:abstractNumId w:val="1"/>
+  </w:num>
+  <w:num w:numId="4">
+    <w:abstractNumId w:val="4"/>
+  </w:num>
+  <w:num w:numId="5">
+    <w:abstractNumId w:val="3"/>
   </w:num>
 </w:numbering>
 </file>

</xml_diff>